<commit_message>
v4 Documentation v0 added
</commit_message>
<xml_diff>
--- a/OAuth 2.0 Doc.docx
+++ b/OAuth 2.0 Doc.docx
@@ -79,49 +79,28 @@
         </w:rPr>
         <w:t> </w:t>
       </w:r>
+      <w:r>
+        <w:rPr>
+          <w:rStyle w:val="apple-converted-space"/>
+          <w:rFonts w:cstheme="minorHAnsi"/>
+          <w:color w:val="333333"/>
+          <w:sz w:val="24"/>
+          <w:szCs w:val="24"/>
+          <w:shd w:val="clear" w:color="auto" w:fill="F9F9F9"/>
+        </w:rPr>
+        <w:t>Google</w:t>
+      </w:r>
       <w:proofErr w:type="gramEnd"/>
       <w:r>
         <w:rPr>
-          <w:rFonts w:cstheme="minorHAnsi"/>
-          <w:sz w:val="24"/>
-          <w:szCs w:val="24"/>
-        </w:rPr>
-        <w:fldChar w:fldCharType="begin"/>
-      </w:r>
-      <w:r>
-        <w:rPr>
-          <w:rFonts w:cstheme="minorHAnsi"/>
-          <w:sz w:val="24"/>
-          <w:szCs w:val="24"/>
-        </w:rPr>
-        <w:instrText xml:space="preserve"> HYPERLINK "http://code.google.com/p/google-api-java-client/" </w:instrText>
-      </w:r>
-      <w:r>
-        <w:rPr>
-          <w:rFonts w:cstheme="minorHAnsi"/>
-          <w:sz w:val="24"/>
-          <w:szCs w:val="24"/>
-        </w:rPr>
-        <w:fldChar w:fldCharType="separate"/>
-      </w:r>
-      <w:r>
-        <w:rPr>
-          <w:rStyle w:val="Hyperlink"/>
-          <w:rFonts w:cstheme="minorHAnsi"/>
-          <w:color w:val="258AAF"/>
+          <w:rStyle w:val="apple-converted-space"/>
+          <w:rFonts w:cstheme="minorHAnsi"/>
+          <w:color w:val="333333"/>
           <w:sz w:val="24"/>
           <w:szCs w:val="24"/>
           <w:shd w:val="clear" w:color="auto" w:fill="F9F9F9"/>
         </w:rPr>
-        <w:t>Google APIs Client Library</w:t>
-      </w:r>
-      <w:r>
-        <w:rPr>
-          <w:rFonts w:cstheme="minorHAnsi"/>
-          <w:sz w:val="24"/>
-          <w:szCs w:val="24"/>
-        </w:rPr>
-        <w:fldChar w:fldCharType="end"/>
+        <w:t xml:space="preserve"> APIs</w:t>
       </w:r>
       <w:r>
         <w:rPr>
@@ -293,15 +272,7 @@
           <w:sz w:val="24"/>
           <w:szCs w:val="24"/>
         </w:rPr>
-        <w:t xml:space="preserve"> </w:t>
-      </w:r>
-      <w:r>
-        <w:rPr>
-          <w:rFonts w:cstheme="minorHAnsi"/>
-          <w:sz w:val="24"/>
-          <w:szCs w:val="24"/>
-        </w:rPr>
-        <w:t>I</w:t>
+        <w:t xml:space="preserve"> I</w:t>
       </w:r>
       <w:r>
         <w:rPr>
@@ -333,15 +304,7 @@
           <w:sz w:val="24"/>
           <w:szCs w:val="24"/>
         </w:rPr>
-        <w:t xml:space="preserve">  is unavailable or can be disabled or invalid - you need to check </w:t>
-      </w:r>
-      <w:r>
-        <w:rPr>
-          <w:rFonts w:cstheme="minorHAnsi"/>
-          <w:sz w:val="24"/>
-          <w:szCs w:val="24"/>
-        </w:rPr>
-        <w:t xml:space="preserve">method </w:t>
+        <w:t xml:space="preserve">  is unavailable or can be disabled or invalid - you need to check method </w:t>
       </w:r>
       <w:hyperlink r:id="rId7" w:anchor="isGooglePlayServicesAvailable(android.content.Context)" w:history="1">
         <w:proofErr w:type="spellStart"/>
@@ -959,61 +922,17 @@
         </w:rPr>
         <w:t xml:space="preserve"> sets of permission requests available at </w:t>
       </w:r>
-      <w:bookmarkStart w:id="0" w:name="_GoBack"/>
-      <w:bookmarkEnd w:id="0"/>
-      <w:r>
-        <w:rPr>
-          <w:rFonts w:cstheme="minorHAnsi"/>
-          <w:color w:val="000000"/>
-          <w:sz w:val="24"/>
-          <w:szCs w:val="24"/>
-        </w:rPr>
-        <w:fldChar w:fldCharType="begin"/>
-      </w:r>
-      <w:r>
-        <w:rPr>
-          <w:rFonts w:cstheme="minorHAnsi"/>
-          <w:color w:val="000000"/>
-          <w:sz w:val="24"/>
-          <w:szCs w:val="24"/>
-        </w:rPr>
-        <w:instrText xml:space="preserve"> HYPERLINK "https://developers.google.com/oauthplayground/?hl=ru" </w:instrText>
-      </w:r>
-      <w:r>
-        <w:rPr>
-          <w:rFonts w:cstheme="minorHAnsi"/>
-          <w:color w:val="000000"/>
-          <w:sz w:val="24"/>
-          <w:szCs w:val="24"/>
-        </w:rPr>
-      </w:r>
-      <w:r>
-        <w:rPr>
-          <w:rFonts w:cstheme="minorHAnsi"/>
-          <w:color w:val="000000"/>
-          <w:sz w:val="24"/>
-          <w:szCs w:val="24"/>
-        </w:rPr>
-        <w:fldChar w:fldCharType="separate"/>
-      </w:r>
-      <w:r>
-        <w:rPr>
-          <w:rStyle w:val="Hyperlink"/>
-          <w:rFonts w:cstheme="minorHAnsi"/>
-          <w:sz w:val="24"/>
-          <w:szCs w:val="24"/>
-        </w:rPr>
-        <w:t>https://developers.google.com/oauthplayground/?hl=ru</w:t>
-      </w:r>
-      <w:r>
-        <w:rPr>
-          <w:rFonts w:cstheme="minorHAnsi"/>
-          <w:color w:val="000000"/>
-          <w:sz w:val="24"/>
-          <w:szCs w:val="24"/>
-        </w:rPr>
-        <w:fldChar w:fldCharType="end"/>
-      </w:r>
+      <w:hyperlink r:id="rId9" w:history="1">
+        <w:r>
+          <w:rPr>
+            <w:rStyle w:val="Hyperlink"/>
+            <w:rFonts w:cstheme="minorHAnsi"/>
+            <w:sz w:val="24"/>
+            <w:szCs w:val="24"/>
+          </w:rPr>
+          <w:t>https://developers.google.com/oauthplayground/?hl=ru</w:t>
+        </w:r>
+      </w:hyperlink>
     </w:p>
     <w:p>
       <w:pPr>
@@ -1263,139 +1182,514 @@
     <w:p>
       <w:pPr>
         <w:pStyle w:val="ListParagraph"/>
-        <w:ind w:left="-340"/>
-        <w:rPr>
-          <w:rFonts w:cstheme="minorHAnsi"/>
-          <w:i/>
-          <w:sz w:val="24"/>
-          <w:szCs w:val="24"/>
-        </w:rPr>
-      </w:pPr>
-      <w:r>
-        <w:rPr>
-          <w:rFonts w:cstheme="minorHAnsi"/>
-          <w:i/>
-          <w:sz w:val="24"/>
-          <w:szCs w:val="24"/>
-        </w:rPr>
-        <w:t xml:space="preserve">Notice: Good practice here is to invalidate </w:t>
-      </w:r>
-      <w:r>
-        <w:rPr>
-          <w:rFonts w:cstheme="minorHAnsi"/>
-          <w:i/>
-          <w:sz w:val="24"/>
-          <w:szCs w:val="24"/>
-        </w:rPr>
-        <w:t xml:space="preserve">with </w:t>
-      </w:r>
+        <w:numPr>
+          <w:ilvl w:val="0"/>
+          <w:numId w:val="1"/>
+        </w:numPr>
+        <w:rPr>
+          <w:rFonts w:cstheme="minorHAnsi"/>
+          <w:sz w:val="24"/>
+          <w:szCs w:val="24"/>
+        </w:rPr>
+      </w:pPr>
+      <w:r>
+        <w:rPr>
+          <w:rFonts w:cstheme="minorHAnsi"/>
+          <w:sz w:val="24"/>
+          <w:szCs w:val="24"/>
+        </w:rPr>
+        <w:t>Google API</w:t>
+      </w:r>
+      <w:r>
+        <w:rPr>
+          <w:rFonts w:cstheme="minorHAnsi"/>
+          <w:sz w:val="24"/>
+          <w:szCs w:val="24"/>
+        </w:rPr>
+        <w:t xml:space="preserve"> request sample</w:t>
+      </w:r>
+      <w:r>
+        <w:rPr>
+          <w:rFonts w:cstheme="minorHAnsi"/>
+          <w:sz w:val="24"/>
+          <w:szCs w:val="24"/>
+        </w:rPr>
+        <w:t>:</w:t>
+      </w:r>
+    </w:p>
+    <w:p>
+      <w:pPr>
+        <w:pStyle w:val="ListParagraph"/>
+        <w:rPr>
+          <w:rFonts w:cstheme="minorHAnsi"/>
+          <w:sz w:val="24"/>
+          <w:szCs w:val="24"/>
+        </w:rPr>
+      </w:pPr>
+      <w:hyperlink r:id="rId10" w:history="1">
+        <w:r>
+          <w:rPr>
+            <w:rStyle w:val="Hyperlink"/>
+            <w:rFonts w:cstheme="minorHAnsi"/>
+            <w:sz w:val="24"/>
+            <w:szCs w:val="24"/>
+          </w:rPr>
+          <w:t>https://www.googleapis.com/oauth2/v1/userinfo?access_token=ya29.AHES6ZRtEFnCV_GusaOa2FFaNtCwGTxmFRa0-HvT0mBGzS0</w:t>
+        </w:r>
+      </w:hyperlink>
+    </w:p>
+    <w:p>
+      <w:pPr>
+        <w:pStyle w:val="ListParagraph"/>
+        <w:rPr>
+          <w:rFonts w:cstheme="minorHAnsi"/>
+          <w:sz w:val="24"/>
+          <w:szCs w:val="24"/>
+        </w:rPr>
+      </w:pPr>
+      <w:proofErr w:type="gramStart"/>
+      <w:r>
+        <w:rPr>
+          <w:rFonts w:cstheme="minorHAnsi"/>
+          <w:sz w:val="24"/>
+          <w:szCs w:val="24"/>
+        </w:rPr>
+        <w:t>this</w:t>
+      </w:r>
+      <w:proofErr w:type="gramEnd"/>
+      <w:r>
+        <w:rPr>
+          <w:rFonts w:cstheme="minorHAnsi"/>
+          <w:sz w:val="24"/>
+          <w:szCs w:val="24"/>
+        </w:rPr>
+        <w:t xml:space="preserve"> request returns user info.</w:t>
+      </w:r>
+    </w:p>
+    <w:p>
+      <w:pPr>
+        <w:pStyle w:val="ListParagraph"/>
+        <w:rPr>
+          <w:rFonts w:cstheme="minorHAnsi"/>
+          <w:sz w:val="24"/>
+          <w:szCs w:val="24"/>
+        </w:rPr>
+      </w:pPr>
+      <w:r>
+        <w:rPr>
+          <w:rFonts w:cstheme="minorHAnsi"/>
+          <w:sz w:val="24"/>
+          <w:szCs w:val="24"/>
+        </w:rPr>
+        <w:t xml:space="preserve">Other requests you can </w:t>
+      </w:r>
+      <w:proofErr w:type="spellStart"/>
+      <w:r>
+        <w:rPr>
+          <w:rFonts w:cstheme="minorHAnsi"/>
+          <w:sz w:val="24"/>
+          <w:szCs w:val="24"/>
+        </w:rPr>
+        <w:t>alsoy</w:t>
+      </w:r>
+      <w:proofErr w:type="spellEnd"/>
+      <w:r>
+        <w:rPr>
+          <w:rFonts w:cstheme="minorHAnsi"/>
+          <w:sz w:val="24"/>
+          <w:szCs w:val="24"/>
+        </w:rPr>
+        <w:t xml:space="preserve"> find here</w:t>
+      </w:r>
+    </w:p>
+    <w:p>
+      <w:pPr>
+        <w:pStyle w:val="ListParagraph"/>
+        <w:rPr>
+          <w:rFonts w:cstheme="minorHAnsi"/>
+          <w:sz w:val="24"/>
+          <w:szCs w:val="24"/>
+        </w:rPr>
+      </w:pPr>
+      <w:hyperlink r:id="rId11" w:history="1">
+        <w:r>
+          <w:rPr>
+            <w:rStyle w:val="Hyperlink"/>
+            <w:rFonts w:cstheme="minorHAnsi"/>
+            <w:sz w:val="24"/>
+            <w:szCs w:val="24"/>
+          </w:rPr>
+          <w:t>https://developers.google.com/oauthplayground/?hl=ru</w:t>
+        </w:r>
+      </w:hyperlink>
+    </w:p>
+    <w:p>
+      <w:pPr>
+        <w:pStyle w:val="ListParagraph"/>
+        <w:numPr>
+          <w:ilvl w:val="0"/>
+          <w:numId w:val="1"/>
+        </w:numPr>
+        <w:rPr>
+          <w:rFonts w:cstheme="minorHAnsi"/>
+          <w:sz w:val="24"/>
+          <w:szCs w:val="24"/>
+        </w:rPr>
+      </w:pPr>
+      <w:r>
+        <w:rPr>
+          <w:rFonts w:cstheme="minorHAnsi"/>
+          <w:sz w:val="24"/>
+          <w:szCs w:val="24"/>
+        </w:rPr>
+        <w:t xml:space="preserve">To register your app you need to </w:t>
+      </w:r>
+      <w:proofErr w:type="gramStart"/>
+      <w:r>
+        <w:rPr>
+          <w:rFonts w:cstheme="minorHAnsi"/>
+          <w:sz w:val="24"/>
+          <w:szCs w:val="24"/>
+        </w:rPr>
+        <w:t xml:space="preserve">visit </w:t>
+      </w:r>
+      <w:r>
+        <w:rPr>
+          <w:rStyle w:val="apple-converted-space"/>
+          <w:rFonts w:cstheme="minorHAnsi"/>
+          <w:color w:val="333333"/>
+          <w:sz w:val="24"/>
+          <w:szCs w:val="24"/>
+          <w:shd w:val="clear" w:color="auto" w:fill="F9F9F9"/>
+        </w:rPr>
+        <w:t> </w:t>
+      </w:r>
+      <w:proofErr w:type="gramEnd"/>
+      <w:r>
+        <w:rPr>
+          <w:rFonts w:cstheme="minorHAnsi"/>
+          <w:sz w:val="24"/>
+          <w:szCs w:val="24"/>
+        </w:rPr>
+        <w:fldChar w:fldCharType="begin"/>
+      </w:r>
+      <w:r>
+        <w:rPr>
+          <w:rFonts w:cstheme="minorHAnsi"/>
+          <w:sz w:val="24"/>
+          <w:szCs w:val="24"/>
+        </w:rPr>
+        <w:instrText xml:space="preserve"> HYPERLINK "https://code.google.com/apis/console/" </w:instrText>
+      </w:r>
+      <w:r>
+        <w:rPr>
+          <w:rFonts w:cstheme="minorHAnsi"/>
+          <w:sz w:val="24"/>
+          <w:szCs w:val="24"/>
+        </w:rPr>
+        <w:fldChar w:fldCharType="separate"/>
+      </w:r>
+      <w:r>
+        <w:rPr>
+          <w:rStyle w:val="Hyperlink"/>
+          <w:rFonts w:cstheme="minorHAnsi"/>
+          <w:color w:val="258AAF"/>
+          <w:sz w:val="24"/>
+          <w:szCs w:val="24"/>
+          <w:shd w:val="clear" w:color="auto" w:fill="F9F9F9"/>
+        </w:rPr>
+        <w:t>Google APIs Console</w:t>
+      </w:r>
+      <w:r>
+        <w:rPr>
+          <w:rFonts w:cstheme="minorHAnsi"/>
+          <w:sz w:val="24"/>
+          <w:szCs w:val="24"/>
+        </w:rPr>
+        <w:fldChar w:fldCharType="end"/>
+      </w:r>
+      <w:r>
+        <w:rPr>
+          <w:rFonts w:cstheme="minorHAnsi"/>
+          <w:sz w:val="24"/>
+          <w:szCs w:val="24"/>
+        </w:rPr>
+        <w:t>.</w:t>
+      </w:r>
+      <w:r>
+        <w:rPr>
+          <w:rFonts w:cstheme="minorHAnsi"/>
+          <w:sz w:val="24"/>
+          <w:szCs w:val="24"/>
+        </w:rPr>
+        <w:br/>
+      </w:r>
+      <w:r>
+        <w:rPr>
+          <w:rFonts w:cstheme="minorHAnsi"/>
+          <w:sz w:val="24"/>
+          <w:szCs w:val="24"/>
+        </w:rPr>
+        <w:t>It’ll want you to enter your package name; the value of the package attribute of the manifest element in your AndroidManifest.xml. Also, it’ll want the SHA1 signature of the certificate you used to sign your app.</w:t>
+      </w:r>
+      <w:r>
+        <w:t xml:space="preserve"> </w:t>
+      </w:r>
+      <w:r>
+        <w:rPr>
+          <w:rFonts w:cstheme="minorHAnsi"/>
+          <w:sz w:val="24"/>
+          <w:szCs w:val="24"/>
+        </w:rPr>
+        <w:t xml:space="preserve">While you </w:t>
+      </w:r>
+      <w:proofErr w:type="spellStart"/>
+      <w:r>
+        <w:rPr>
+          <w:rFonts w:cstheme="minorHAnsi"/>
+          <w:sz w:val="24"/>
+          <w:szCs w:val="24"/>
+        </w:rPr>
+        <w:t>develope</w:t>
+      </w:r>
+      <w:proofErr w:type="spellEnd"/>
+      <w:r>
+        <w:rPr>
+          <w:rFonts w:cstheme="minorHAnsi"/>
+          <w:sz w:val="24"/>
+          <w:szCs w:val="24"/>
+        </w:rPr>
+        <w:t>, you working with your debug-version apps, which are signed with a certificate living in ~/.android/</w:t>
+      </w:r>
+      <w:proofErr w:type="spellStart"/>
+      <w:r>
+        <w:rPr>
+          <w:rFonts w:cstheme="minorHAnsi"/>
+          <w:sz w:val="24"/>
+          <w:szCs w:val="24"/>
+        </w:rPr>
+        <w:t>debug.keystore</w:t>
+      </w:r>
+      <w:proofErr w:type="spellEnd"/>
+      <w:r>
+        <w:rPr>
+          <w:rFonts w:cstheme="minorHAnsi"/>
+          <w:sz w:val="24"/>
+          <w:szCs w:val="24"/>
+        </w:rPr>
+        <w:t xml:space="preserve"> (password: “android”).You can use “</w:t>
+      </w:r>
+      <w:proofErr w:type="spellStart"/>
+      <w:r>
+        <w:rPr>
+          <w:rFonts w:cstheme="minorHAnsi"/>
+          <w:sz w:val="24"/>
+          <w:szCs w:val="24"/>
+        </w:rPr>
+        <w:t>keytool</w:t>
+      </w:r>
+      <w:proofErr w:type="spellEnd"/>
+      <w:r>
+        <w:rPr>
+          <w:rFonts w:cstheme="minorHAnsi"/>
+          <w:sz w:val="24"/>
+          <w:szCs w:val="24"/>
+        </w:rPr>
+        <w:t>” to get the signature. For your debug version, a correct incantation is:</w:t>
+      </w:r>
+    </w:p>
+    <w:p>
+      <w:pPr>
+        <w:ind w:left="360"/>
+        <w:rPr>
+          <w:rFonts w:cstheme="minorHAnsi"/>
+          <w:sz w:val="24"/>
+          <w:szCs w:val="24"/>
+        </w:rPr>
+      </w:pPr>
+    </w:p>
+    <w:p>
+      <w:pPr>
+        <w:pStyle w:val="ListParagraph"/>
+        <w:rPr>
+          <w:rFonts w:cstheme="minorHAnsi"/>
+          <w:sz w:val="24"/>
+          <w:szCs w:val="24"/>
+        </w:rPr>
+      </w:pPr>
       <w:proofErr w:type="spellStart"/>
       <w:proofErr w:type="gramStart"/>
       <w:r>
         <w:rPr>
           <w:rFonts w:cstheme="minorHAnsi"/>
-          <w:i/>
-          <w:sz w:val="24"/>
-          <w:szCs w:val="24"/>
-        </w:rPr>
-        <w:t>GoogleAuthUtil.invalidateToken</w:t>
+          <w:sz w:val="24"/>
+          <w:szCs w:val="24"/>
+        </w:rPr>
+        <w:t>keytool</w:t>
       </w:r>
       <w:proofErr w:type="spellEnd"/>
-      <w:r>
-        <w:rPr>
-          <w:rFonts w:cstheme="minorHAnsi"/>
-          <w:i/>
-          <w:sz w:val="24"/>
-          <w:szCs w:val="24"/>
-        </w:rPr>
-        <w:t>(</w:t>
-      </w:r>
       <w:proofErr w:type="gramEnd"/>
       <w:r>
         <w:rPr>
           <w:rFonts w:cstheme="minorHAnsi"/>
-          <w:i/>
-          <w:sz w:val="24"/>
-          <w:szCs w:val="24"/>
-        </w:rPr>
-        <w:t xml:space="preserve">Context context, String token) </w:t>
-      </w:r>
-      <w:r>
-        <w:rPr>
-          <w:rFonts w:cstheme="minorHAnsi"/>
-          <w:i/>
-          <w:sz w:val="24"/>
-          <w:szCs w:val="24"/>
-        </w:rPr>
-        <w:t xml:space="preserve"> method </w:t>
-      </w:r>
-      <w:r>
-        <w:rPr>
-          <w:rFonts w:cstheme="minorHAnsi"/>
-          <w:i/>
-          <w:sz w:val="24"/>
-          <w:szCs w:val="24"/>
-        </w:rPr>
-        <w:t xml:space="preserve">each </w:t>
-      </w:r>
-      <w:r>
-        <w:rPr>
-          <w:rFonts w:cstheme="minorHAnsi"/>
-          <w:b/>
-          <w:i/>
-          <w:sz w:val="24"/>
-          <w:szCs w:val="24"/>
-        </w:rPr>
-        <w:t xml:space="preserve">token </w:t>
-      </w:r>
-      <w:r>
-        <w:rPr>
-          <w:rFonts w:cstheme="minorHAnsi"/>
-          <w:i/>
-          <w:sz w:val="24"/>
-          <w:szCs w:val="24"/>
-        </w:rPr>
-        <w:t>after each API request and get the new one before</w:t>
-      </w:r>
-      <w:r>
-        <w:rPr>
-          <w:rFonts w:cstheme="minorHAnsi"/>
-          <w:i/>
-          <w:sz w:val="24"/>
-          <w:szCs w:val="24"/>
-        </w:rPr>
-        <w:t xml:space="preserve"> next.</w:t>
+          <w:sz w:val="24"/>
+          <w:szCs w:val="24"/>
+        </w:rPr>
+        <w:t xml:space="preserve"> -</w:t>
+      </w:r>
+      <w:proofErr w:type="spellStart"/>
+      <w:r>
+        <w:rPr>
+          <w:rFonts w:cstheme="minorHAnsi"/>
+          <w:sz w:val="24"/>
+          <w:szCs w:val="24"/>
+        </w:rPr>
+        <w:t>exportcert</w:t>
+      </w:r>
+      <w:proofErr w:type="spellEnd"/>
+      <w:r>
+        <w:rPr>
+          <w:rFonts w:cstheme="minorHAnsi"/>
+          <w:sz w:val="24"/>
+          <w:szCs w:val="24"/>
+        </w:rPr>
+        <w:t xml:space="preserve"> -alias </w:t>
+      </w:r>
+      <w:proofErr w:type="spellStart"/>
+      <w:r>
+        <w:rPr>
+          <w:rFonts w:cstheme="minorHAnsi"/>
+          <w:sz w:val="24"/>
+          <w:szCs w:val="24"/>
+        </w:rPr>
+        <w:t>androiddebugkey</w:t>
+      </w:r>
+      <w:proofErr w:type="spellEnd"/>
+      <w:r>
+        <w:rPr>
+          <w:rFonts w:cstheme="minorHAnsi"/>
+          <w:sz w:val="24"/>
+          <w:szCs w:val="24"/>
+        </w:rPr>
+        <w:t xml:space="preserve"> -</w:t>
+      </w:r>
+      <w:proofErr w:type="spellStart"/>
+      <w:r>
+        <w:rPr>
+          <w:rFonts w:cstheme="minorHAnsi"/>
+          <w:sz w:val="24"/>
+          <w:szCs w:val="24"/>
+        </w:rPr>
+        <w:t>keystore</w:t>
+      </w:r>
+      <w:proofErr w:type="spellEnd"/>
+      <w:r>
+        <w:rPr>
+          <w:rFonts w:cstheme="minorHAnsi"/>
+          <w:sz w:val="24"/>
+          <w:szCs w:val="24"/>
+        </w:rPr>
+        <w:t xml:space="preserve"> ~/.android/</w:t>
+      </w:r>
+      <w:proofErr w:type="spellStart"/>
+      <w:r>
+        <w:rPr>
+          <w:rFonts w:cstheme="minorHAnsi"/>
+          <w:sz w:val="24"/>
+          <w:szCs w:val="24"/>
+        </w:rPr>
+        <w:t>debug.keystore</w:t>
+      </w:r>
+      <w:proofErr w:type="spellEnd"/>
+      <w:r>
+        <w:rPr>
+          <w:rFonts w:cstheme="minorHAnsi"/>
+          <w:sz w:val="24"/>
+          <w:szCs w:val="24"/>
+        </w:rPr>
+        <w:t xml:space="preserve"> -v -list</w:t>
       </w:r>
     </w:p>
     <w:p>
       <w:pPr>
         <w:pStyle w:val="ListParagraph"/>
+        <w:rPr>
+          <w:rFonts w:cstheme="minorHAnsi"/>
+          <w:sz w:val="24"/>
+          <w:szCs w:val="24"/>
+        </w:rPr>
+      </w:pPr>
+    </w:p>
+    <w:p>
+      <w:pPr>
+        <w:pStyle w:val="ListParagraph"/>
+        <w:rPr>
+          <w:rFonts w:cstheme="minorHAnsi"/>
+          <w:sz w:val="24"/>
+          <w:szCs w:val="24"/>
+        </w:rPr>
+      </w:pPr>
+      <w:r>
+        <w:rPr>
+          <w:rFonts w:cstheme="minorHAnsi"/>
+          <w:sz w:val="24"/>
+          <w:szCs w:val="24"/>
+        </w:rPr>
+        <w:t>This will print out the SHA1 signature.</w:t>
+      </w:r>
+    </w:p>
+    <w:p>
+      <w:pPr>
+        <w:pStyle w:val="ListParagraph"/>
         <w:numPr>
-          <w:ilvl w:val="1"/>
+          <w:ilvl w:val="0"/>
           <w:numId w:val="1"/>
         </w:numPr>
         <w:rPr>
           <w:rFonts w:cstheme="minorHAnsi"/>
-          <w:i/>
-          <w:sz w:val="24"/>
-          <w:szCs w:val="24"/>
-        </w:rPr>
-      </w:pPr>
-    </w:p>
-    <w:p>
-      <w:pPr>
-        <w:pStyle w:val="ListParagraph"/>
-        <w:numPr>
-          <w:ilvl w:val="1"/>
-          <w:numId w:val="1"/>
-        </w:numPr>
-        <w:rPr>
-          <w:rFonts w:cstheme="minorHAnsi"/>
-          <w:i/>
-          <w:sz w:val="24"/>
-          <w:szCs w:val="24"/>
-        </w:rPr>
-      </w:pPr>
+          <w:sz w:val="24"/>
+          <w:szCs w:val="24"/>
+        </w:rPr>
+      </w:pPr>
+      <w:r>
+        <w:rPr>
+          <w:rFonts w:cstheme="minorHAnsi"/>
+          <w:sz w:val="24"/>
+          <w:szCs w:val="24"/>
+        </w:rPr>
+        <w:t xml:space="preserve">You can find example code here </w:t>
+      </w:r>
+      <w:hyperlink r:id="rId12" w:history="1">
+        <w:r>
+          <w:rPr>
+            <w:rStyle w:val="Hyperlink"/>
+            <w:rFonts w:cstheme="minorHAnsi"/>
+            <w:sz w:val="24"/>
+            <w:szCs w:val="24"/>
+          </w:rPr>
+          <w:t>https://github.com/Serg0/OAut</w:t>
+        </w:r>
+        <w:r>
+          <w:rPr>
+            <w:rStyle w:val="Hyperlink"/>
+            <w:rFonts w:cstheme="minorHAnsi"/>
+            <w:sz w:val="24"/>
+            <w:szCs w:val="24"/>
+          </w:rPr>
+          <w:t>h</w:t>
+        </w:r>
+        <w:r>
+          <w:rPr>
+            <w:rStyle w:val="Hyperlink"/>
+            <w:rFonts w:cstheme="minorHAnsi"/>
+            <w:sz w:val="24"/>
+            <w:szCs w:val="24"/>
+          </w:rPr>
+          <w:t>_sample_project</w:t>
+        </w:r>
+      </w:hyperlink>
+      <w:bookmarkStart w:id="0" w:name="_GoBack"/>
+      <w:bookmarkEnd w:id="0"/>
     </w:p>
     <w:sectPr>
       <w:pgSz w:w="12240" w:h="15840"/>
@@ -1750,6 +2044,18 @@
       <w:u w:val="single"/>
     </w:rPr>
   </w:style>
+  <w:style w:type="character" w:styleId="FollowedHyperlink">
+    <w:name w:val="FollowedHyperlink"/>
+    <w:basedOn w:val="DefaultParagraphFont"/>
+    <w:uiPriority w:val="99"/>
+    <w:semiHidden/>
+    <w:unhideWhenUsed/>
+    <w:rsid w:val="00DB5240"/>
+    <w:rPr>
+      <w:color w:val="800080" w:themeColor="followedHyperlink"/>
+      <w:u w:val="single"/>
+    </w:rPr>
+  </w:style>
 </w:styles>
 </file>
 
@@ -1964,6 +2270,18 @@
     <w:rsid w:val="00A95B17"/>
     <w:rPr>
       <w:color w:val="0000FF"/>
+      <w:u w:val="single"/>
+    </w:rPr>
+  </w:style>
+  <w:style w:type="character" w:styleId="FollowedHyperlink">
+    <w:name w:val="FollowedHyperlink"/>
+    <w:basedOn w:val="DefaultParagraphFont"/>
+    <w:uiPriority w:val="99"/>
+    <w:semiHidden/>
+    <w:unhideWhenUsed/>
+    <w:rsid w:val="00DB5240"/>
+    <w:rPr>
+      <w:color w:val="800080" w:themeColor="followedHyperlink"/>
       <w:u w:val="single"/>
     </w:rPr>
   </w:style>
@@ -2260,7 +2578,7 @@
 </file>
 
 <file path=customXml/itemProps1.xml><?xml version="1.0" encoding="utf-8"?>
-<ds:datastoreItem xmlns:ds="http://schemas.openxmlformats.org/officeDocument/2006/customXml" ds:itemID="{6550C66D-9E3A-4D28-BD26-EA7BB5FDE3FF}">
+<ds:datastoreItem xmlns:ds="http://schemas.openxmlformats.org/officeDocument/2006/customXml" ds:itemID="{5ED0741F-587A-41BA-B3F3-4FB9EF8D62DC}">
   <ds:schemaRefs>
     <ds:schemaRef ds:uri="http://schemas.openxmlformats.org/officeDocument/2006/bibliography"/>
   </ds:schemaRefs>

</xml_diff>